<commit_message>
Week 4 starting now ...
- Updated README.md
- Updated pedestrianDetection_projectTimeline.docx
- Will branch out from main now to optimize work done so far
- Extending capabilities
- Commencing paper writing

Week 3 highlights :

- Testing complete for stationary robot, single moving target case
- Model accuracy visualized at 76.88% on average
</commit_message>
<xml_diff>
--- a/resources/generalInformation/pedestrianDetection_projectTimeline.docx
+++ b/resources/generalInformation/pedestrianDetection_projectTimeline.docx
@@ -226,253 +226,258 @@
       <w:r>
         <w:t xml:space="preserve"> may be necessary for this </w:t>
       </w:r>
+    </w:p>
+    <w:p>
+      <w:r>
+        <w:t>Week 3</w:t>
+      </w:r>
+      <w:r>
+        <w:t xml:space="preserve"> –</w:t>
+      </w:r>
+      <w:r>
+        <w:t>Algorithm accumulation</w:t>
+      </w:r>
+      <w:r>
+        <w:t xml:space="preserve"> </w:t>
+      </w:r>
+      <w:r>
+        <w:t>(</w:t>
+      </w:r>
+      <w:r>
+        <w:t>23</w:t>
+      </w:r>
+      <w:r>
+        <w:t xml:space="preserve">-June to </w:t>
+      </w:r>
+      <w:r>
+        <w:t>30</w:t>
+      </w:r>
+      <w:r>
+        <w:t>-June</w:t>
+      </w:r>
+      <w:proofErr w:type="gramStart"/>
+      <w:r>
+        <w:t>) :</w:t>
+      </w:r>
+      <w:proofErr w:type="gramEnd"/>
+    </w:p>
+    <w:p>
+      <w:pPr>
+        <w:pStyle w:val="ListParagraph"/>
+        <w:numPr>
+          <w:ilvl w:val="0"/>
+          <w:numId w:val="1"/>
+        </w:numPr>
+      </w:pPr>
+      <w:proofErr w:type="gramStart"/>
+      <w:r>
+        <w:t>Goal :</w:t>
+      </w:r>
+      <w:proofErr w:type="gramEnd"/>
+      <w:r>
+        <w:t xml:space="preserve"> To write a program to identify multiple pedestrian obstacles and record orientation &amp; speed data for each. From this, the expectation of collision must be classified into fuzzy logic states (adjust the thresholds for angle of orientation)</w:t>
+      </w:r>
+    </w:p>
+    <w:p>
+      <w:pPr>
+        <w:pStyle w:val="ListParagraph"/>
+        <w:numPr>
+          <w:ilvl w:val="0"/>
+          <w:numId w:val="1"/>
+        </w:numPr>
+      </w:pPr>
+      <w:r>
+        <w:t xml:space="preserve">A </w:t>
+      </w:r>
+      <w:proofErr w:type="spellStart"/>
+      <w:r>
+        <w:t>hackathon</w:t>
+      </w:r>
+      <w:proofErr w:type="spellEnd"/>
+      <w:r>
+        <w:t xml:space="preserve"> may be necessary for this </w:t>
+      </w:r>
+    </w:p>
+    <w:p>
+      <w:r>
+        <w:t xml:space="preserve">Week 4 – </w:t>
+      </w:r>
+      <w:r>
+        <w:t>Hardware building + optimization</w:t>
+      </w:r>
+      <w:r>
+        <w:t xml:space="preserve"> + buffer</w:t>
+      </w:r>
+      <w:r>
+        <w:t xml:space="preserve"> </w:t>
+      </w:r>
+      <w:r>
+        <w:t>(01-July to 08-July</w:t>
+      </w:r>
+      <w:proofErr w:type="gramStart"/>
+      <w:r>
+        <w:t>) :</w:t>
+      </w:r>
+      <w:proofErr w:type="gramEnd"/>
+    </w:p>
+    <w:p>
+      <w:pPr>
+        <w:pStyle w:val="ListParagraph"/>
+        <w:numPr>
+          <w:ilvl w:val="0"/>
+          <w:numId w:val="1"/>
+        </w:numPr>
+      </w:pPr>
+      <w:r>
+        <w:t>Goal 1 : To record all findings, course corrections and implementation of the project in paper format</w:t>
+      </w:r>
+    </w:p>
+    <w:p>
+      <w:pPr>
+        <w:pStyle w:val="ListParagraph"/>
+      </w:pPr>
+    </w:p>
+    <w:p>
+      <w:pPr>
+        <w:pStyle w:val="ListParagraph"/>
+        <w:numPr>
+          <w:ilvl w:val="0"/>
+          <w:numId w:val="1"/>
+        </w:numPr>
+      </w:pPr>
+      <w:r>
+        <w:t xml:space="preserve">Goal </w:t>
+      </w:r>
+      <w:proofErr w:type="gramStart"/>
+      <w:r>
+        <w:t>2 :</w:t>
+      </w:r>
+      <w:proofErr w:type="gramEnd"/>
+      <w:r>
+        <w:t xml:space="preserve"> To construct a test bed and test the algorithms developed previously.</w:t>
+      </w:r>
+    </w:p>
+    <w:p>
+      <w:pPr>
+        <w:pStyle w:val="ListParagraph"/>
+        <w:numPr>
+          <w:ilvl w:val="1"/>
+          <w:numId w:val="1"/>
+        </w:numPr>
+      </w:pPr>
+      <w:r>
+        <w:t xml:space="preserve">Expected components : 2 </w:t>
+      </w:r>
+      <w:proofErr w:type="spellStart"/>
+      <w:r>
+        <w:t>cmos</w:t>
+      </w:r>
+      <w:proofErr w:type="spellEnd"/>
+      <w:r>
+        <w:t xml:space="preserve"> cameras, dual camera adapter, </w:t>
+      </w:r>
+      <w:proofErr w:type="spellStart"/>
+      <w:r>
+        <w:t>jetson</w:t>
+      </w:r>
+      <w:proofErr w:type="spellEnd"/>
+      <w:r>
+        <w:t xml:space="preserve"> </w:t>
+      </w:r>
+      <w:proofErr w:type="spellStart"/>
+      <w:r>
+        <w:t>nano</w:t>
+      </w:r>
+      <w:proofErr w:type="spellEnd"/>
+      <w:r>
+        <w:t>/pi 4, 4 wheels, 4 motors, motor drivers, chassis, mounting adapters for cameras, wires, power bank</w:t>
+      </w:r>
+    </w:p>
+    <w:p>
+      <w:pPr>
+        <w:pStyle w:val="ListParagraph"/>
+        <w:numPr>
+          <w:ilvl w:val="1"/>
+          <w:numId w:val="1"/>
+        </w:numPr>
+      </w:pPr>
+      <w:r>
+        <w:lastRenderedPageBreak/>
+        <w:t>Record scene videos using phone camera.</w:t>
+      </w:r>
+    </w:p>
+    <w:p>
+      <w:pPr>
+        <w:pStyle w:val="ListParagraph"/>
+        <w:numPr>
+          <w:ilvl w:val="1"/>
+          <w:numId w:val="1"/>
+        </w:numPr>
+      </w:pPr>
+      <w:r>
+        <w:t>Write paper based on algorithms tested on video.</w:t>
+      </w:r>
+    </w:p>
+    <w:p>
+      <w:pPr>
+        <w:pStyle w:val="ListParagraph"/>
+        <w:numPr>
+          <w:ilvl w:val="1"/>
+          <w:numId w:val="1"/>
+        </w:numPr>
+      </w:pPr>
+      <w:r>
+        <w:t>Optimize simultaneous to paper writing.</w:t>
+      </w:r>
+    </w:p>
+    <w:p>
+      <w:pPr>
+        <w:pStyle w:val="ListParagraph"/>
+      </w:pPr>
+    </w:p>
+    <w:p>
+      <w:pPr>
+        <w:pStyle w:val="ListParagraph"/>
+        <w:numPr>
+          <w:ilvl w:val="0"/>
+          <w:numId w:val="1"/>
+        </w:numPr>
+      </w:pPr>
+      <w:r>
+        <w:t>Goal</w:t>
+      </w:r>
+      <w:r>
+        <w:t xml:space="preserve"> 3 </w:t>
+      </w:r>
+      <w:r>
+        <w:t>: To optimize the previously tested algorithms to reduce latency to below 50ms (ideal case, industry standard is 300ms)</w:t>
+      </w:r>
+    </w:p>
+    <w:p>
+      <w:pPr>
+        <w:pStyle w:val="ListParagraph"/>
+        <w:numPr>
+          <w:ilvl w:val="1"/>
+          <w:numId w:val="1"/>
+        </w:numPr>
+      </w:pPr>
+      <w:r>
+        <w:t>This may involve implementing the previous algorithms in C++</w:t>
+      </w:r>
+    </w:p>
+    <w:p>
+      <w:pPr>
+        <w:pStyle w:val="ListParagraph"/>
+        <w:numPr>
+          <w:ilvl w:val="1"/>
+          <w:numId w:val="1"/>
+        </w:numPr>
+      </w:pPr>
+      <w:r>
+        <w:t>CUDA &amp; multithreading optimization can be looked into for processing multiple image streams</w:t>
+      </w:r>
       <w:bookmarkStart w:id="0" w:name="_GoBack"/>
       <w:bookmarkEnd w:id="0"/>
-    </w:p>
-    <w:p>
-      <w:r>
-        <w:t>Week 3</w:t>
-      </w:r>
-      <w:r>
-        <w:t xml:space="preserve"> –</w:t>
-      </w:r>
-      <w:r>
-        <w:t>Algorithm accumulation</w:t>
-      </w:r>
-      <w:r>
-        <w:t xml:space="preserve"> </w:t>
-      </w:r>
-      <w:r>
-        <w:t>(</w:t>
-      </w:r>
-      <w:r>
-        <w:t>23</w:t>
-      </w:r>
-      <w:r>
-        <w:t xml:space="preserve">-June to </w:t>
-      </w:r>
-      <w:r>
-        <w:t>30</w:t>
-      </w:r>
-      <w:r>
-        <w:t>-June</w:t>
-      </w:r>
-      <w:proofErr w:type="gramStart"/>
-      <w:r>
-        <w:t>) :</w:t>
-      </w:r>
-      <w:proofErr w:type="gramEnd"/>
-    </w:p>
-    <w:p>
-      <w:pPr>
-        <w:pStyle w:val="ListParagraph"/>
-        <w:numPr>
-          <w:ilvl w:val="0"/>
-          <w:numId w:val="1"/>
-        </w:numPr>
-      </w:pPr>
-      <w:proofErr w:type="gramStart"/>
-      <w:r>
-        <w:t>Goal :</w:t>
-      </w:r>
-      <w:proofErr w:type="gramEnd"/>
-      <w:r>
-        <w:t xml:space="preserve"> To write a program to identify multiple pedestrian obstacles and record orientation &amp; speed data for each. From this, the expectation of collision must be classified into fuzzy logic states (adjust the thresholds for angle of orientation)</w:t>
-      </w:r>
-    </w:p>
-    <w:p>
-      <w:pPr>
-        <w:pStyle w:val="ListParagraph"/>
-        <w:numPr>
-          <w:ilvl w:val="0"/>
-          <w:numId w:val="1"/>
-        </w:numPr>
-      </w:pPr>
-      <w:r>
-        <w:t xml:space="preserve">A </w:t>
-      </w:r>
-      <w:proofErr w:type="spellStart"/>
-      <w:r>
-        <w:t>hackathon</w:t>
-      </w:r>
-      <w:proofErr w:type="spellEnd"/>
-      <w:r>
-        <w:t xml:space="preserve"> may be necessary for this </w:t>
-      </w:r>
-    </w:p>
-    <w:p>
-      <w:r>
-        <w:t xml:space="preserve">Week 4 – </w:t>
-      </w:r>
-      <w:r>
-        <w:t>Hardware building + optimization</w:t>
-      </w:r>
-      <w:r>
-        <w:t xml:space="preserve"> + buffer</w:t>
-      </w:r>
-      <w:r>
-        <w:t xml:space="preserve"> </w:t>
-      </w:r>
-      <w:r>
-        <w:t>(01-July to 08-July</w:t>
-      </w:r>
-      <w:proofErr w:type="gramStart"/>
-      <w:r>
-        <w:t>) :</w:t>
-      </w:r>
-      <w:proofErr w:type="gramEnd"/>
-    </w:p>
-    <w:p>
-      <w:pPr>
-        <w:pStyle w:val="ListParagraph"/>
-        <w:numPr>
-          <w:ilvl w:val="0"/>
-          <w:numId w:val="1"/>
-        </w:numPr>
-      </w:pPr>
-      <w:r>
-        <w:t>Goal 1 : To record all findings, course corrections and implementation of the project in paper format</w:t>
-      </w:r>
-    </w:p>
-    <w:p>
-      <w:pPr>
-        <w:pStyle w:val="ListParagraph"/>
-        <w:numPr>
-          <w:ilvl w:val="0"/>
-          <w:numId w:val="1"/>
-        </w:numPr>
-      </w:pPr>
-      <w:r>
-        <w:t xml:space="preserve">Goal </w:t>
-      </w:r>
-      <w:proofErr w:type="gramStart"/>
-      <w:r>
-        <w:t>2 :</w:t>
-      </w:r>
-      <w:proofErr w:type="gramEnd"/>
-      <w:r>
-        <w:t xml:space="preserve"> To construct a test bed and test the algorithms developed previously.</w:t>
-      </w:r>
-    </w:p>
-    <w:p>
-      <w:pPr>
-        <w:pStyle w:val="ListParagraph"/>
-        <w:numPr>
-          <w:ilvl w:val="0"/>
-          <w:numId w:val="1"/>
-        </w:numPr>
-      </w:pPr>
-      <w:r>
-        <w:t xml:space="preserve">Expected components : 2 </w:t>
-      </w:r>
-      <w:proofErr w:type="spellStart"/>
-      <w:r>
-        <w:t>cmos</w:t>
-      </w:r>
-      <w:proofErr w:type="spellEnd"/>
-      <w:r>
-        <w:t xml:space="preserve"> cameras, dual camera adapter, </w:t>
-      </w:r>
-      <w:proofErr w:type="spellStart"/>
-      <w:r>
-        <w:t>jetson</w:t>
-      </w:r>
-      <w:proofErr w:type="spellEnd"/>
-      <w:r>
-        <w:t xml:space="preserve"> </w:t>
-      </w:r>
-      <w:proofErr w:type="spellStart"/>
-      <w:r>
-        <w:t>nano</w:t>
-      </w:r>
-      <w:proofErr w:type="spellEnd"/>
-      <w:r>
-        <w:t>/pi 4, 4 wheels, 4 motors, motor drivers, chassis, mounting adapters for cameras, wires, power bank</w:t>
-      </w:r>
-    </w:p>
-    <w:p>
-      <w:pPr>
-        <w:pStyle w:val="ListParagraph"/>
-        <w:numPr>
-          <w:ilvl w:val="0"/>
-          <w:numId w:val="1"/>
-        </w:numPr>
-      </w:pPr>
-      <w:r>
-        <w:t>Record scene videos using phone camera.</w:t>
-      </w:r>
-    </w:p>
-    <w:p>
-      <w:pPr>
-        <w:pStyle w:val="ListParagraph"/>
-        <w:numPr>
-          <w:ilvl w:val="0"/>
-          <w:numId w:val="1"/>
-        </w:numPr>
-      </w:pPr>
-      <w:r>
-        <w:t>Write paper based on algorithms tested on video.</w:t>
-      </w:r>
-    </w:p>
-    <w:p>
-      <w:pPr>
-        <w:pStyle w:val="ListParagraph"/>
-        <w:numPr>
-          <w:ilvl w:val="0"/>
-          <w:numId w:val="1"/>
-        </w:numPr>
-      </w:pPr>
-      <w:r>
-        <w:lastRenderedPageBreak/>
-        <w:t>Optimize simultaneous to paper writing.</w:t>
-      </w:r>
-    </w:p>
-    <w:p>
-      <w:pPr>
-        <w:pStyle w:val="ListParagraph"/>
-      </w:pPr>
-    </w:p>
-    <w:p>
-      <w:pPr>
-        <w:pStyle w:val="ListParagraph"/>
-        <w:numPr>
-          <w:ilvl w:val="0"/>
-          <w:numId w:val="1"/>
-        </w:numPr>
-      </w:pPr>
-      <w:r>
-        <w:t>Goal</w:t>
-      </w:r>
-      <w:r>
-        <w:t xml:space="preserve"> 3 </w:t>
-      </w:r>
-      <w:r>
-        <w:t>: To optimize the previously tested algorithms to reduce latency to below 50ms (ideal case, industry standard is 300ms)</w:t>
-      </w:r>
-    </w:p>
-    <w:p>
-      <w:pPr>
-        <w:pStyle w:val="ListParagraph"/>
-        <w:numPr>
-          <w:ilvl w:val="0"/>
-          <w:numId w:val="1"/>
-        </w:numPr>
-      </w:pPr>
-      <w:r>
-        <w:t>This may involve implementing the previous algorithms in C++</w:t>
-      </w:r>
-    </w:p>
-    <w:p>
-      <w:pPr>
-        <w:pStyle w:val="ListParagraph"/>
-        <w:numPr>
-          <w:ilvl w:val="0"/>
-          <w:numId w:val="1"/>
-        </w:numPr>
-      </w:pPr>
-      <w:r>
-        <w:t>CUDA &amp; multithreading optimization can be looked into for processing multiple image streams</w:t>
-      </w:r>
     </w:p>
     <w:p>
       <w:pPr>
@@ -593,7 +598,7 @@
         <w:rFonts w:ascii="Calibri" w:eastAsiaTheme="minorHAnsi" w:hAnsi="Calibri" w:cs="Calibri" w:hint="default"/>
       </w:rPr>
     </w:lvl>
-    <w:lvl w:ilvl="1" w:tplc="40090003" w:tentative="1">
+    <w:lvl w:ilvl="1" w:tplc="40090003">
       <w:start w:val="1"/>
       <w:numFmt w:val="bullet"/>
       <w:lvlText w:val="o"/>

</xml_diff>